<commit_message>
Adding my solution (and updating/tidying word doc)
</commit_message>
<xml_diff>
--- a/Roman Numerals.docx
+++ b/Roman Numerals.docx
@@ -8,398 +8,398 @@
           <w:b/>
         </w:rPr>
       </w:pPr>
+      <w:r>
+        <w:rPr>
+          <w:b/>
+        </w:rPr>
+        <w:t>Kata: Roman Numerals</w:t>
+      </w:r>
+    </w:p>
+    <w:p/>
+    <w:p>
+      <w:r>
+        <w:t>The Romans were a clever bunch. They conquered most of Europe and ruled it for hundreds of years. They invented concrete and straight roads and even bikinis15. One thing they never discovered though was the number zero. This made writing and dating extensive histories of their exploits slightly more challenging, but the system of numbers they came up with is still in use today. For example the BBC uses Roman numerals to date their programmes.</w:t>
+      </w:r>
+    </w:p>
+    <w:p/>
+    <w:p>
+      <w:r>
+        <w:t>For this Kata, write a function to convert from normal (Arabic) numbers to Roman Numerals:</w:t>
+      </w:r>
+    </w:p>
+    <w:p/>
+    <w:p>
+      <w:pPr>
+        <w:ind w:left="2880"/>
+        <w:rPr>
+          <w:rFonts w:ascii="Courier" w:hAnsi="Courier"/>
+        </w:rPr>
+      </w:pPr>
+      <w:r>
+        <w:rPr>
+          <w:rFonts w:ascii="Courier" w:hAnsi="Courier"/>
+        </w:rPr>
+        <w:t xml:space="preserve"> 1 -&gt; I</w:t>
+      </w:r>
+    </w:p>
+    <w:p>
+      <w:pPr>
+        <w:ind w:left="2880"/>
+        <w:rPr>
+          <w:rFonts w:ascii="Courier" w:hAnsi="Courier"/>
+        </w:rPr>
+      </w:pPr>
+      <w:r>
+        <w:rPr>
+          <w:rFonts w:ascii="Courier" w:hAnsi="Courier"/>
+        </w:rPr>
+        <w:t>10 -&gt; X</w:t>
+      </w:r>
+    </w:p>
+    <w:p>
+      <w:pPr>
+        <w:ind w:left="2880"/>
+        <w:rPr>
+          <w:rFonts w:ascii="Courier" w:hAnsi="Courier"/>
+        </w:rPr>
+      </w:pPr>
+      <w:r>
+        <w:rPr>
+          <w:rFonts w:ascii="Courier" w:hAnsi="Courier"/>
+        </w:rPr>
+        <w:t xml:space="preserve"> 7 -&gt; VII</w:t>
+      </w:r>
+    </w:p>
+    <w:p>
+      <w:pPr>
+        <w:ind w:left="2880"/>
+      </w:pPr>
+      <w:r>
+        <w:t>etc.</w:t>
+      </w:r>
+    </w:p>
+    <w:p/>
+    <w:p>
+      <w:r>
+        <w:t>There is no need to be able to convert numbers larger than about 3000. (The Romans themselves didn’t tend to go any higher).</w:t>
+      </w:r>
+    </w:p>
+    <w:p/>
+    <w:p>
+      <w:r>
+        <w:t>Background information</w:t>
+      </w:r>
+    </w:p>
+    <w:p>
+      <w:pPr>
+        <w:ind w:left="2160"/>
+        <w:rPr>
+          <w:rFonts w:ascii="Courier" w:hAnsi="Courier"/>
+        </w:rPr>
+      </w:pPr>
+      <w:r>
+        <w:rPr>
+          <w:rFonts w:ascii="Courier" w:hAnsi="Courier"/>
+        </w:rPr>
+        <w:t>Symbol</w:t>
+      </w:r>
+      <w:r>
+        <w:rPr>
+          <w:rFonts w:ascii="Courier" w:hAnsi="Courier"/>
+        </w:rPr>
+        <w:tab/>
+      </w:r>
+      <w:r>
+        <w:rPr>
+          <w:rFonts w:ascii="Courier" w:hAnsi="Courier"/>
+        </w:rPr>
+        <w:tab/>
+      </w:r>
+      <w:r>
+        <w:rPr>
+          <w:rFonts w:ascii="Courier" w:hAnsi="Courier"/>
+        </w:rPr>
+        <w:t>Value</w:t>
+      </w:r>
+    </w:p>
+    <w:p>
+      <w:pPr>
+        <w:ind w:left="2160"/>
+        <w:rPr>
+          <w:rFonts w:ascii="Courier" w:hAnsi="Courier"/>
+        </w:rPr>
+      </w:pPr>
+      <w:r>
+        <w:rPr>
+          <w:rFonts w:ascii="Courier" w:hAnsi="Courier"/>
+        </w:rPr>
+        <w:t>I</w:t>
+      </w:r>
+      <w:r>
+        <w:rPr>
+          <w:rFonts w:ascii="Courier" w:hAnsi="Courier"/>
+        </w:rPr>
+        <w:tab/>
+      </w:r>
+      <w:r>
+        <w:rPr>
+          <w:rFonts w:ascii="Courier" w:hAnsi="Courier"/>
+        </w:rPr>
+        <w:tab/>
+      </w:r>
+      <w:r>
+        <w:rPr>
+          <w:rFonts w:ascii="Courier" w:hAnsi="Courier"/>
+        </w:rPr>
+        <w:tab/>
+      </w:r>
+      <w:r>
+        <w:rPr>
+          <w:rFonts w:ascii="Courier" w:hAnsi="Courier"/>
+        </w:rPr>
+        <w:t>1</w:t>
+      </w:r>
+    </w:p>
+    <w:p>
+      <w:pPr>
+        <w:ind w:left="2160"/>
+        <w:rPr>
+          <w:rFonts w:ascii="Courier" w:hAnsi="Courier"/>
+        </w:rPr>
+      </w:pPr>
+      <w:r>
+        <w:rPr>
+          <w:rFonts w:ascii="Courier" w:hAnsi="Courier"/>
+        </w:rPr>
+        <w:t>V</w:t>
+      </w:r>
+      <w:r>
+        <w:rPr>
+          <w:rFonts w:ascii="Courier" w:hAnsi="Courier"/>
+        </w:rPr>
+        <w:tab/>
+      </w:r>
+      <w:r>
+        <w:rPr>
+          <w:rFonts w:ascii="Courier" w:hAnsi="Courier"/>
+        </w:rPr>
+        <w:tab/>
+      </w:r>
+      <w:r>
+        <w:rPr>
+          <w:rFonts w:ascii="Courier" w:hAnsi="Courier"/>
+        </w:rPr>
+        <w:tab/>
+      </w:r>
+      <w:r>
+        <w:rPr>
+          <w:rFonts w:ascii="Courier" w:hAnsi="Courier"/>
+        </w:rPr>
+        <w:t>5</w:t>
+      </w:r>
+    </w:p>
+    <w:p>
+      <w:pPr>
+        <w:ind w:left="2160"/>
+        <w:rPr>
+          <w:rFonts w:ascii="Courier" w:hAnsi="Courier"/>
+        </w:rPr>
+      </w:pPr>
+      <w:r>
+        <w:rPr>
+          <w:rFonts w:ascii="Courier" w:hAnsi="Courier"/>
+        </w:rPr>
+        <w:t>X</w:t>
+      </w:r>
+      <w:r>
+        <w:rPr>
+          <w:rFonts w:ascii="Courier" w:hAnsi="Courier"/>
+        </w:rPr>
+        <w:tab/>
+      </w:r>
+      <w:r>
+        <w:rPr>
+          <w:rFonts w:ascii="Courier" w:hAnsi="Courier"/>
+        </w:rPr>
+        <w:tab/>
+      </w:r>
+      <w:r>
+        <w:rPr>
+          <w:rFonts w:ascii="Courier" w:hAnsi="Courier"/>
+        </w:rPr>
+        <w:tab/>
+      </w:r>
+      <w:r>
+        <w:rPr>
+          <w:rFonts w:ascii="Courier" w:hAnsi="Courier"/>
+        </w:rPr>
+        <w:t>10</w:t>
+      </w:r>
+    </w:p>
+    <w:p>
+      <w:pPr>
+        <w:ind w:left="2160"/>
+        <w:rPr>
+          <w:rFonts w:ascii="Courier" w:hAnsi="Courier"/>
+        </w:rPr>
+      </w:pPr>
+      <w:r>
+        <w:rPr>
+          <w:rFonts w:ascii="Courier" w:hAnsi="Courier"/>
+        </w:rPr>
+        <w:t>L</w:t>
+      </w:r>
+      <w:r>
+        <w:rPr>
+          <w:rFonts w:ascii="Courier" w:hAnsi="Courier"/>
+        </w:rPr>
+        <w:tab/>
+      </w:r>
+      <w:r>
+        <w:rPr>
+          <w:rFonts w:ascii="Courier" w:hAnsi="Courier"/>
+        </w:rPr>
+        <w:tab/>
+      </w:r>
+      <w:r>
+        <w:rPr>
+          <w:rFonts w:ascii="Courier" w:hAnsi="Courier"/>
+        </w:rPr>
+        <w:tab/>
+      </w:r>
+      <w:r>
+        <w:rPr>
+          <w:rFonts w:ascii="Courier" w:hAnsi="Courier"/>
+        </w:rPr>
+        <w:t>50</w:t>
+      </w:r>
+    </w:p>
+    <w:p>
+      <w:pPr>
+        <w:ind w:left="2160"/>
+        <w:rPr>
+          <w:rFonts w:ascii="Courier" w:hAnsi="Courier"/>
+        </w:rPr>
+      </w:pPr>
+      <w:r>
+        <w:rPr>
+          <w:rFonts w:ascii="Courier" w:hAnsi="Courier"/>
+        </w:rPr>
+        <w:t>C</w:t>
+      </w:r>
+      <w:r>
+        <w:rPr>
+          <w:rFonts w:ascii="Courier" w:hAnsi="Courier"/>
+        </w:rPr>
+        <w:tab/>
+      </w:r>
+      <w:r>
+        <w:rPr>
+          <w:rFonts w:ascii="Courier" w:hAnsi="Courier"/>
+        </w:rPr>
+        <w:tab/>
+      </w:r>
+      <w:r>
+        <w:rPr>
+          <w:rFonts w:ascii="Courier" w:hAnsi="Courier"/>
+        </w:rPr>
+        <w:tab/>
+      </w:r>
+      <w:r>
+        <w:rPr>
+          <w:rFonts w:ascii="Courier" w:hAnsi="Courier"/>
+        </w:rPr>
+        <w:t>100</w:t>
+      </w:r>
+    </w:p>
+    <w:p>
+      <w:pPr>
+        <w:ind w:left="2160"/>
+        <w:rPr>
+          <w:rFonts w:ascii="Courier" w:hAnsi="Courier"/>
+        </w:rPr>
+      </w:pPr>
+      <w:r>
+        <w:rPr>
+          <w:rFonts w:ascii="Courier" w:hAnsi="Courier"/>
+        </w:rPr>
+        <w:t>D</w:t>
+      </w:r>
+      <w:r>
+        <w:rPr>
+          <w:rFonts w:ascii="Courier" w:hAnsi="Courier"/>
+        </w:rPr>
+        <w:tab/>
+      </w:r>
+      <w:r>
+        <w:rPr>
+          <w:rFonts w:ascii="Courier" w:hAnsi="Courier"/>
+        </w:rPr>
+        <w:tab/>
+      </w:r>
+      <w:r>
+        <w:rPr>
+          <w:rFonts w:ascii="Courier" w:hAnsi="Courier"/>
+        </w:rPr>
+        <w:tab/>
+      </w:r>
+      <w:r>
+        <w:rPr>
+          <w:rFonts w:ascii="Courier" w:hAnsi="Courier"/>
+        </w:rPr>
+        <w:t>500</w:t>
+      </w:r>
+    </w:p>
+    <w:p>
+      <w:pPr>
+        <w:ind w:left="2160"/>
+        <w:rPr>
+          <w:rFonts w:ascii="Courier" w:hAnsi="Courier"/>
+        </w:rPr>
+      </w:pPr>
+      <w:r>
+        <w:rPr>
+          <w:rFonts w:ascii="Courier" w:hAnsi="Courier"/>
+        </w:rPr>
+        <w:t>M</w:t>
+      </w:r>
+      <w:r>
+        <w:rPr>
+          <w:rFonts w:ascii="Courier" w:hAnsi="Courier"/>
+        </w:rPr>
+        <w:tab/>
+      </w:r>
+      <w:r>
+        <w:rPr>
+          <w:rFonts w:ascii="Courier" w:hAnsi="Courier"/>
+        </w:rPr>
+        <w:tab/>
+      </w:r>
+      <w:r>
+        <w:rPr>
+          <w:rFonts w:ascii="Courier" w:hAnsi="Courier"/>
+        </w:rPr>
+        <w:tab/>
+      </w:r>
+      <w:r>
+        <w:rPr>
+          <w:rFonts w:ascii="Courier" w:hAnsi="Courier"/>
+        </w:rPr>
+        <w:t>1000</w:t>
+      </w:r>
+    </w:p>
+    <w:p>
+      <w:pPr>
+        <w:rPr>
+          <w:rFonts w:ascii="Courier" w:hAnsi="Courier"/>
+        </w:rPr>
+      </w:pPr>
+    </w:p>
+    <w:p>
       <w:bookmarkStart w:id="0" w:name="_GoBack"/>
       <w:bookmarkEnd w:id="0"/>
       <w:r>
-        <w:rPr>
-          <w:b/>
-        </w:rPr>
-        <w:t>Kata: Roman Numerals</w:t>
-      </w:r>
-    </w:p>
-    <w:p/>
-    <w:p>
-      <w:r>
-        <w:t>The Romans were a clever bunch. They conquered most of Europe and ruled it for hundreds of years. They invented concrete and straight roads and even bikinis15. One thing they never discovered though was the number zero. This made writing and dating extensive histories of their exploits slightly more challenging, but the system of numbers they came up with is still in use today. For example the BBC uses Roman numerals to date their programmes.</w:t>
-      </w:r>
-    </w:p>
-    <w:p/>
-    <w:p>
-      <w:r>
-        <w:t>For this Kata, write a function to convert from normal (Arabic) numbers to Roman Numerals:</w:t>
-      </w:r>
-    </w:p>
-    <w:p/>
-    <w:p>
-      <w:pPr>
-        <w:ind w:left="2880"/>
-        <w:rPr>
-          <w:rFonts w:ascii="Courier" w:hAnsi="Courier"/>
-        </w:rPr>
-      </w:pPr>
-      <w:r>
-        <w:rPr>
-          <w:rFonts w:ascii="Courier" w:hAnsi="Courier"/>
-        </w:rPr>
-        <w:t xml:space="preserve"> 1 -&gt; I</w:t>
-      </w:r>
-    </w:p>
-    <w:p>
-      <w:pPr>
-        <w:ind w:left="2880"/>
-        <w:rPr>
-          <w:rFonts w:ascii="Courier" w:hAnsi="Courier"/>
-        </w:rPr>
-      </w:pPr>
-      <w:r>
-        <w:rPr>
-          <w:rFonts w:ascii="Courier" w:hAnsi="Courier"/>
-        </w:rPr>
-        <w:t>10 -&gt; X</w:t>
-      </w:r>
-    </w:p>
-    <w:p>
-      <w:pPr>
-        <w:ind w:left="2880"/>
-        <w:rPr>
-          <w:rFonts w:ascii="Courier" w:hAnsi="Courier"/>
-        </w:rPr>
-      </w:pPr>
-      <w:r>
-        <w:rPr>
-          <w:rFonts w:ascii="Courier" w:hAnsi="Courier"/>
-        </w:rPr>
-        <w:t xml:space="preserve"> 7 -&gt; VII</w:t>
-      </w:r>
-    </w:p>
-    <w:p>
-      <w:pPr>
-        <w:ind w:left="2880"/>
-      </w:pPr>
-      <w:r>
-        <w:t>etc.</w:t>
-      </w:r>
-    </w:p>
-    <w:p/>
-    <w:p>
-      <w:r>
-        <w:t>There is no need to be able to convert numbers larger than about 3000. (The Romans themselves didn’t tend to go any higher).</w:t>
-      </w:r>
-    </w:p>
-    <w:p/>
-    <w:p>
-      <w:r>
-        <w:t>Background information</w:t>
-      </w:r>
-    </w:p>
-    <w:p>
-      <w:pPr>
-        <w:ind w:left="2160"/>
-        <w:rPr>
-          <w:rFonts w:ascii="Courier" w:hAnsi="Courier"/>
-        </w:rPr>
-      </w:pPr>
-      <w:r>
-        <w:rPr>
-          <w:rFonts w:ascii="Courier" w:hAnsi="Courier"/>
-        </w:rPr>
-        <w:t>Symbol</w:t>
-      </w:r>
-      <w:r>
-        <w:rPr>
-          <w:rFonts w:ascii="Courier" w:hAnsi="Courier"/>
-        </w:rPr>
-        <w:tab/>
-      </w:r>
-      <w:r>
-        <w:rPr>
-          <w:rFonts w:ascii="Courier" w:hAnsi="Courier"/>
-        </w:rPr>
-        <w:tab/>
-      </w:r>
-      <w:r>
-        <w:rPr>
-          <w:rFonts w:ascii="Courier" w:hAnsi="Courier"/>
-        </w:rPr>
-        <w:t>Value</w:t>
-      </w:r>
-    </w:p>
-    <w:p>
-      <w:pPr>
-        <w:ind w:left="2160"/>
-        <w:rPr>
-          <w:rFonts w:ascii="Courier" w:hAnsi="Courier"/>
-        </w:rPr>
-      </w:pPr>
-      <w:r>
-        <w:rPr>
-          <w:rFonts w:ascii="Courier" w:hAnsi="Courier"/>
-        </w:rPr>
-        <w:t>I</w:t>
-      </w:r>
-      <w:r>
-        <w:rPr>
-          <w:rFonts w:ascii="Courier" w:hAnsi="Courier"/>
-        </w:rPr>
-        <w:tab/>
-      </w:r>
-      <w:r>
-        <w:rPr>
-          <w:rFonts w:ascii="Courier" w:hAnsi="Courier"/>
-        </w:rPr>
-        <w:tab/>
-      </w:r>
-      <w:r>
-        <w:rPr>
-          <w:rFonts w:ascii="Courier" w:hAnsi="Courier"/>
-        </w:rPr>
-        <w:tab/>
-      </w:r>
-      <w:r>
-        <w:rPr>
-          <w:rFonts w:ascii="Courier" w:hAnsi="Courier"/>
-        </w:rPr>
-        <w:t>1</w:t>
-      </w:r>
-    </w:p>
-    <w:p>
-      <w:pPr>
-        <w:ind w:left="2160"/>
-        <w:rPr>
-          <w:rFonts w:ascii="Courier" w:hAnsi="Courier"/>
-        </w:rPr>
-      </w:pPr>
-      <w:r>
-        <w:rPr>
-          <w:rFonts w:ascii="Courier" w:hAnsi="Courier"/>
-        </w:rPr>
-        <w:t>V</w:t>
-      </w:r>
-      <w:r>
-        <w:rPr>
-          <w:rFonts w:ascii="Courier" w:hAnsi="Courier"/>
-        </w:rPr>
-        <w:tab/>
-      </w:r>
-      <w:r>
-        <w:rPr>
-          <w:rFonts w:ascii="Courier" w:hAnsi="Courier"/>
-        </w:rPr>
-        <w:tab/>
-      </w:r>
-      <w:r>
-        <w:rPr>
-          <w:rFonts w:ascii="Courier" w:hAnsi="Courier"/>
-        </w:rPr>
-        <w:tab/>
-      </w:r>
-      <w:r>
-        <w:rPr>
-          <w:rFonts w:ascii="Courier" w:hAnsi="Courier"/>
-        </w:rPr>
-        <w:t>5</w:t>
-      </w:r>
-    </w:p>
-    <w:p>
-      <w:pPr>
-        <w:ind w:left="2160"/>
-        <w:rPr>
-          <w:rFonts w:ascii="Courier" w:hAnsi="Courier"/>
-        </w:rPr>
-      </w:pPr>
-      <w:r>
-        <w:rPr>
-          <w:rFonts w:ascii="Courier" w:hAnsi="Courier"/>
-        </w:rPr>
-        <w:t>X</w:t>
-      </w:r>
-      <w:r>
-        <w:rPr>
-          <w:rFonts w:ascii="Courier" w:hAnsi="Courier"/>
-        </w:rPr>
-        <w:tab/>
-      </w:r>
-      <w:r>
-        <w:rPr>
-          <w:rFonts w:ascii="Courier" w:hAnsi="Courier"/>
-        </w:rPr>
-        <w:tab/>
-      </w:r>
-      <w:r>
-        <w:rPr>
-          <w:rFonts w:ascii="Courier" w:hAnsi="Courier"/>
-        </w:rPr>
-        <w:tab/>
-      </w:r>
-      <w:r>
-        <w:rPr>
-          <w:rFonts w:ascii="Courier" w:hAnsi="Courier"/>
-        </w:rPr>
-        <w:t>10</w:t>
-      </w:r>
-    </w:p>
-    <w:p>
-      <w:pPr>
-        <w:ind w:left="2160"/>
-        <w:rPr>
-          <w:rFonts w:ascii="Courier" w:hAnsi="Courier"/>
-        </w:rPr>
-      </w:pPr>
-      <w:r>
-        <w:rPr>
-          <w:rFonts w:ascii="Courier" w:hAnsi="Courier"/>
-        </w:rPr>
-        <w:t>L</w:t>
-      </w:r>
-      <w:r>
-        <w:rPr>
-          <w:rFonts w:ascii="Courier" w:hAnsi="Courier"/>
-        </w:rPr>
-        <w:tab/>
-      </w:r>
-      <w:r>
-        <w:rPr>
-          <w:rFonts w:ascii="Courier" w:hAnsi="Courier"/>
-        </w:rPr>
-        <w:tab/>
-      </w:r>
-      <w:r>
-        <w:rPr>
-          <w:rFonts w:ascii="Courier" w:hAnsi="Courier"/>
-        </w:rPr>
-        <w:tab/>
-      </w:r>
-      <w:r>
-        <w:rPr>
-          <w:rFonts w:ascii="Courier" w:hAnsi="Courier"/>
-        </w:rPr>
-        <w:t>50</w:t>
-      </w:r>
-    </w:p>
-    <w:p>
-      <w:pPr>
-        <w:ind w:left="2160"/>
-        <w:rPr>
-          <w:rFonts w:ascii="Courier" w:hAnsi="Courier"/>
-        </w:rPr>
-      </w:pPr>
-      <w:r>
-        <w:rPr>
-          <w:rFonts w:ascii="Courier" w:hAnsi="Courier"/>
-        </w:rPr>
-        <w:t>C</w:t>
-      </w:r>
-      <w:r>
-        <w:rPr>
-          <w:rFonts w:ascii="Courier" w:hAnsi="Courier"/>
-        </w:rPr>
-        <w:tab/>
-      </w:r>
-      <w:r>
-        <w:rPr>
-          <w:rFonts w:ascii="Courier" w:hAnsi="Courier"/>
-        </w:rPr>
-        <w:tab/>
-      </w:r>
-      <w:r>
-        <w:rPr>
-          <w:rFonts w:ascii="Courier" w:hAnsi="Courier"/>
-        </w:rPr>
-        <w:tab/>
-      </w:r>
-      <w:r>
-        <w:rPr>
-          <w:rFonts w:ascii="Courier" w:hAnsi="Courier"/>
-        </w:rPr>
-        <w:t>100</w:t>
-      </w:r>
-    </w:p>
-    <w:p>
-      <w:pPr>
-        <w:ind w:left="2160"/>
-        <w:rPr>
-          <w:rFonts w:ascii="Courier" w:hAnsi="Courier"/>
-        </w:rPr>
-      </w:pPr>
-      <w:r>
-        <w:rPr>
-          <w:rFonts w:ascii="Courier" w:hAnsi="Courier"/>
-        </w:rPr>
-        <w:t>D</w:t>
-      </w:r>
-      <w:r>
-        <w:rPr>
-          <w:rFonts w:ascii="Courier" w:hAnsi="Courier"/>
-        </w:rPr>
-        <w:tab/>
-      </w:r>
-      <w:r>
-        <w:rPr>
-          <w:rFonts w:ascii="Courier" w:hAnsi="Courier"/>
-        </w:rPr>
-        <w:tab/>
-      </w:r>
-      <w:r>
-        <w:rPr>
-          <w:rFonts w:ascii="Courier" w:hAnsi="Courier"/>
-        </w:rPr>
-        <w:tab/>
-      </w:r>
-      <w:r>
-        <w:rPr>
-          <w:rFonts w:ascii="Courier" w:hAnsi="Courier"/>
-        </w:rPr>
-        <w:t>500</w:t>
-      </w:r>
-    </w:p>
-    <w:p>
-      <w:pPr>
-        <w:ind w:left="2160"/>
-        <w:rPr>
-          <w:rFonts w:ascii="Courier" w:hAnsi="Courier"/>
-        </w:rPr>
-      </w:pPr>
-      <w:r>
-        <w:rPr>
-          <w:rFonts w:ascii="Courier" w:hAnsi="Courier"/>
-        </w:rPr>
-        <w:t>M</w:t>
-      </w:r>
-      <w:r>
-        <w:rPr>
-          <w:rFonts w:ascii="Courier" w:hAnsi="Courier"/>
-        </w:rPr>
-        <w:tab/>
-      </w:r>
-      <w:r>
-        <w:rPr>
-          <w:rFonts w:ascii="Courier" w:hAnsi="Courier"/>
-        </w:rPr>
-        <w:tab/>
-      </w:r>
-      <w:r>
-        <w:rPr>
-          <w:rFonts w:ascii="Courier" w:hAnsi="Courier"/>
-        </w:rPr>
-        <w:tab/>
-      </w:r>
-      <w:r>
-        <w:rPr>
-          <w:rFonts w:ascii="Courier" w:hAnsi="Courier"/>
-        </w:rPr>
-        <w:t>1000</w:t>
-      </w:r>
-    </w:p>
-    <w:p>
-      <w:pPr>
-        <w:rPr>
-          <w:rFonts w:ascii="Courier" w:hAnsi="Courier"/>
-        </w:rPr>
-      </w:pPr>
-    </w:p>
-    <w:p>
-      <w:r>
-        <w:t>“Generally, symbols are placed in order of value, starting with the largest values. When smaller values precede larger values, the smaller values are subtracted from the larger values, and the result is added to the total. However, you can’t write numerals like “IM” for 999, there are some additional rules:</w:t>
+        <w:t>Generally, symbols are placed in order of value, starting with the largest values. When smaller values precede larger values, the smaller values are subtracted from the larger values, and the result is added to the total. However, you can’t write numerals like “IM” for 999, there are some additional rules:</w:t>
       </w:r>
     </w:p>
     <w:p/>

</xml_diff>